<commit_message>
Update 'VistA Scheduling (VS) Graphical User Interface (GUI) Installation Guide' in 'Clinical/Scheduling/5.3/'
</commit_message>
<xml_diff>
--- a/Clinical/Scheduling/5.3/VistA Scheduling (VS) Graphical User Interface (GUI) Installation Guide/vse_install_guide.docx
+++ b/Clinical/Scheduling/5.3/VistA Scheduling (VS) Graphical User Interface (GUI) Installation Guide/vse_install_guide.docx
@@ -17,8 +17,6 @@
         </w:sectPr>
       </w:pPr>
       <w:bookmarkStart w:id="0" w:name="_Toc205632711"/>
-      <w:bookmarkStart w:id="1" w:name="_GoBack"/>
-      <w:bookmarkEnd w:id="1"/>
     </w:p>
     <w:p>
       <w:pPr>
@@ -236,8 +234,8 @@
             <w:pPr>
               <w:pStyle w:val="TableHeading"/>
             </w:pPr>
-            <w:bookmarkStart w:id="2" w:name="ColumnTitle_01"/>
-            <w:bookmarkEnd w:id="2"/>
+            <w:bookmarkStart w:id="1" w:name="ColumnTitle_01"/>
+            <w:bookmarkEnd w:id="1"/>
             <w:r>
               <w:t>Date</w:t>
             </w:r>
@@ -1640,11 +1638,50 @@
       <w:pPr>
         <w:pStyle w:val="Heading1"/>
       </w:pPr>
-      <w:bookmarkStart w:id="3" w:name="_Toc479748090"/>
+      <w:bookmarkStart w:id="2" w:name="_Toc479748090"/>
       <w:bookmarkEnd w:id="0"/>
       <w:r>
         <w:lastRenderedPageBreak/>
         <w:t>Getting Started</w:t>
+      </w:r>
+      <w:bookmarkEnd w:id="2"/>
+    </w:p>
+    <w:p>
+      <w:pPr>
+        <w:pStyle w:val="BodyText"/>
+      </w:pPr>
+      <w:r>
+        <w:t xml:space="preserve">This section </w:t>
+      </w:r>
+      <w:r>
+        <w:t xml:space="preserve">provides an overview of the </w:t>
+      </w:r>
+      <w:r>
+        <w:t xml:space="preserve">VistA </w:t>
+      </w:r>
+      <w:r>
+        <w:t xml:space="preserve">security keys, VistA server </w:t>
+      </w:r>
+      <w:r>
+        <w:t xml:space="preserve">requirements, the </w:t>
+      </w:r>
+      <w:r>
+        <w:t>client PC requirements</w:t>
+      </w:r>
+      <w:r>
+        <w:t xml:space="preserve"> and the process for acquiring the GUI software</w:t>
+      </w:r>
+      <w:r>
+        <w:t>.</w:t>
+      </w:r>
+    </w:p>
+    <w:p>
+      <w:pPr>
+        <w:pStyle w:val="Heading2"/>
+      </w:pPr>
+      <w:bookmarkStart w:id="3" w:name="_Toc479748091"/>
+      <w:r>
+        <w:t>General Information</w:t>
       </w:r>
       <w:bookmarkEnd w:id="3"/>
     </w:p>
@@ -1653,71 +1690,75 @@
         <w:pStyle w:val="BodyText"/>
       </w:pPr>
       <w:r>
-        <w:t xml:space="preserve">This section </w:t>
-      </w:r>
-      <w:r>
-        <w:t xml:space="preserve">provides an overview of the </w:t>
-      </w:r>
-      <w:r>
-        <w:t xml:space="preserve">VistA </w:t>
-      </w:r>
-      <w:r>
-        <w:t xml:space="preserve">security keys, VistA server </w:t>
-      </w:r>
-      <w:r>
-        <w:t xml:space="preserve">requirements, the </w:t>
-      </w:r>
-      <w:r>
-        <w:t>client PC requirements</w:t>
-      </w:r>
-      <w:r>
-        <w:t xml:space="preserve"> and the process for acquiring the GUI software</w:t>
-      </w:r>
-      <w:r>
-        <w:t>.</w:t>
+        <w:t xml:space="preserve">It </w:t>
+      </w:r>
+      <w:proofErr w:type="gramStart"/>
+      <w:r>
+        <w:t>is recommended</w:t>
+      </w:r>
+      <w:proofErr w:type="gramEnd"/>
+      <w:r>
+        <w:t xml:space="preserve"> that the terminal output during the installation be captured using an </w:t>
+      </w:r>
+      <w:proofErr w:type="spellStart"/>
+      <w:r>
+        <w:t>auxport</w:t>
+      </w:r>
+      <w:proofErr w:type="spellEnd"/>
+      <w:r>
+        <w:t xml:space="preserve"> printer attached to the terminal at which software installation is being performed. This provides a printed audit trail if any problems should arise.</w:t>
       </w:r>
     </w:p>
     <w:p>
       <w:pPr>
         <w:pStyle w:val="Heading2"/>
       </w:pPr>
-      <w:bookmarkStart w:id="4" w:name="_Toc479748091"/>
-      <w:r>
-        <w:t>General Information</w:t>
+      <w:bookmarkStart w:id="4" w:name="_Toc479748092"/>
+      <w:r>
+        <w:t>VistA Server Requirements</w:t>
       </w:r>
       <w:bookmarkEnd w:id="4"/>
     </w:p>
     <w:p>
       <w:pPr>
-        <w:pStyle w:val="BodyText"/>
-      </w:pPr>
-      <w:r>
-        <w:t xml:space="preserve">It </w:t>
-      </w:r>
-      <w:proofErr w:type="gramStart"/>
-      <w:r>
-        <w:t>is recommended</w:t>
-      </w:r>
-      <w:proofErr w:type="gramEnd"/>
-      <w:r>
-        <w:t xml:space="preserve"> that the terminal output during the installation be captured using an </w:t>
-      </w:r>
-      <w:proofErr w:type="spellStart"/>
-      <w:r>
-        <w:t>auxport</w:t>
-      </w:r>
-      <w:proofErr w:type="spellEnd"/>
-      <w:r>
-        <w:t xml:space="preserve"> printer attached to the terminal at which software installation is being performed. This provides a printed audit trail if any problems should arise.</w:t>
+        <w:pStyle w:val="BodyTextBullet1"/>
+      </w:pPr>
+      <w:r>
+        <w:t>Cache version 5.0</w:t>
       </w:r>
     </w:p>
     <w:p>
       <w:pPr>
+        <w:pStyle w:val="BodyTextBullet1"/>
+      </w:pPr>
+      <w:r>
+        <w:t>Kernel version 8</w:t>
+      </w:r>
+    </w:p>
+    <w:p>
+      <w:pPr>
+        <w:pStyle w:val="BodyTextBullet1"/>
+      </w:pPr>
+      <w:r>
+        <w:t>Patient Information Management System (</w:t>
+      </w:r>
+      <w:r>
+        <w:t>PIMS</w:t>
+      </w:r>
+      <w:r>
+        <w:t>)</w:t>
+      </w:r>
+      <w:r>
+        <w:t xml:space="preserve"> version 5.3 patch 1012</w:t>
+      </w:r>
+    </w:p>
+    <w:p>
+      <w:pPr>
         <w:pStyle w:val="Heading2"/>
       </w:pPr>
-      <w:bookmarkStart w:id="5" w:name="_Toc479748092"/>
-      <w:r>
-        <w:t>VistA Server Requirements</w:t>
+      <w:bookmarkStart w:id="5" w:name="_Toc479748093"/>
+      <w:r>
+        <w:t>Client PC Requirements</w:t>
       </w:r>
       <w:bookmarkEnd w:id="5"/>
     </w:p>
@@ -1726,7 +1767,10 @@
         <w:pStyle w:val="BodyTextBullet1"/>
       </w:pPr>
       <w:r>
-        <w:t>Cache version 5.0</w:t>
+        <w:t>Microsoft Windows XP</w:t>
+      </w:r>
+      <w:r>
+        <w:t xml:space="preserve"> or Windows 7</w:t>
       </w:r>
     </w:p>
     <w:p>
@@ -1734,7 +1778,7 @@
         <w:pStyle w:val="BodyTextBullet1"/>
       </w:pPr>
       <w:r>
-        <w:t>Kernel version 8</w:t>
+        <w:t xml:space="preserve">Microsoft .NET Framework 4.0 </w:t>
       </w:r>
     </w:p>
     <w:p>
@@ -1742,64 +1786,18 @@
         <w:pStyle w:val="BodyTextBullet1"/>
       </w:pPr>
       <w:r>
-        <w:t>Patient Information Management System (</w:t>
-      </w:r>
-      <w:r>
-        <w:t>PIMS</w:t>
-      </w:r>
-      <w:r>
-        <w:t>)</w:t>
-      </w:r>
-      <w:r>
-        <w:t xml:space="preserve"> version 5.3 patch 1012</w:t>
+        <w:t>Microsoft Data Access Components (MDAC) current version</w:t>
       </w:r>
     </w:p>
     <w:p>
       <w:pPr>
         <w:pStyle w:val="Heading2"/>
       </w:pPr>
-      <w:bookmarkStart w:id="6" w:name="_Toc479748093"/>
-      <w:r>
-        <w:t>Client PC Requirements</w:t>
+      <w:bookmarkStart w:id="6" w:name="_Toc479748094"/>
+      <w:r>
+        <w:t>Installation Issues</w:t>
       </w:r>
       <w:bookmarkEnd w:id="6"/>
-    </w:p>
-    <w:p>
-      <w:pPr>
-        <w:pStyle w:val="BodyTextBullet1"/>
-      </w:pPr>
-      <w:r>
-        <w:t>Microsoft Windows XP</w:t>
-      </w:r>
-      <w:r>
-        <w:t xml:space="preserve"> or Windows 7</w:t>
-      </w:r>
-    </w:p>
-    <w:p>
-      <w:pPr>
-        <w:pStyle w:val="BodyTextBullet1"/>
-      </w:pPr>
-      <w:r>
-        <w:t xml:space="preserve">Microsoft .NET Framework 4.0 </w:t>
-      </w:r>
-    </w:p>
-    <w:p>
-      <w:pPr>
-        <w:pStyle w:val="BodyTextBullet1"/>
-      </w:pPr>
-      <w:r>
-        <w:t>Microsoft Data Access Components (MDAC) current version</w:t>
-      </w:r>
-    </w:p>
-    <w:p>
-      <w:pPr>
-        <w:pStyle w:val="Heading2"/>
-      </w:pPr>
-      <w:bookmarkStart w:id="7" w:name="_Toc479748094"/>
-      <w:r>
-        <w:t>Installation Issues</w:t>
-      </w:r>
-      <w:bookmarkEnd w:id="7"/>
     </w:p>
     <w:p>
       <w:pPr>
@@ -2149,17 +2147,29 @@
                 <w:szCs w:val="20"/>
               </w:rPr>
             </w:pPr>
-            <w:r>
-              <w:rPr>
-                <w:b/>
-                <w:sz w:val="20"/>
-                <w:szCs w:val="20"/>
-              </w:rPr>
-              <w:t>GMRC*3.0*83</w:t>
-            </w:r>
-          </w:p>
-          <w:bookmarkStart w:id="8" w:name="_MON_1552304255"/>
-          <w:bookmarkEnd w:id="8"/>
+            <w:hyperlink r:id="rId17" w:history="1">
+              <w:r>
+                <w:rPr>
+                  <w:rStyle w:val="Hyperlink"/>
+                  <w:b/>
+                  <w:sz w:val="20"/>
+                  <w:szCs w:val="20"/>
+                </w:rPr>
+                <w:t>GMRC*3.0*83</w:t>
+              </w:r>
+            </w:hyperlink>
+          </w:p>
+          <w:p>
+            <w:pPr>
+              <w:rPr>
+                <w:rFonts w:ascii="Times New Roman" w:eastAsia="Times New Roman" w:hAnsi="Times New Roman" w:cs="Times New Roman"/>
+                <w:sz w:val="20"/>
+                <w:szCs w:val="20"/>
+              </w:rPr>
+            </w:pPr>
+          </w:p>
+          <w:bookmarkStart w:id="7" w:name="_MON_1552304255"/>
+          <w:bookmarkEnd w:id="7"/>
           <w:p>
             <w:pPr>
               <w:rPr>
@@ -2194,9 +2204,9 @@
                   <o:lock v:ext="edit" aspectratio="t"/>
                 </v:shapetype>
                 <v:shape id="_x0000_i1025" type="#_x0000_t75" style="width:76.5pt;height:50.25pt" o:ole="">
-                  <v:imagedata r:id="rId17" o:title=""/>
+                  <v:imagedata r:id="rId18" o:title=""/>
                 </v:shape>
-                <o:OLEObject Type="Embed" ProgID="Word.Document.12" ShapeID="_x0000_i1025" DrawAspect="Icon" ObjectID="_1553953691" r:id="rId18">
+                <o:OLEObject Type="Embed" ProgID="Word.Document.12" ShapeID="_x0000_i1025" DrawAspect="Icon" ObjectID="_1554104439" r:id="rId19">
                   <o:FieldCodes>\s</o:FieldCodes>
                 </o:OLEObject>
               </w:object>
@@ -2483,25 +2493,36 @@
                 <w:szCs w:val="20"/>
               </w:rPr>
             </w:pPr>
+            <w:hyperlink r:id="rId20" w:history="1">
+              <w:r>
+                <w:rPr>
+                  <w:rStyle w:val="Hyperlink"/>
+                  <w:b/>
+                  <w:sz w:val="20"/>
+                  <w:szCs w:val="20"/>
+                </w:rPr>
+                <w:t>SD*5.3*627</w:t>
+              </w:r>
+            </w:hyperlink>
             <w:r>
               <w:rPr>
                 <w:b/>
                 <w:sz w:val="20"/>
                 <w:szCs w:val="20"/>
               </w:rPr>
-              <w:t xml:space="preserve">SD*5.3*627 </w:t>
-            </w:r>
-          </w:p>
-          <w:p>
-            <w:pPr>
-              <w:rPr>
-                <w:sz w:val="20"/>
-                <w:szCs w:val="20"/>
-              </w:rPr>
-            </w:pPr>
-          </w:p>
-          <w:bookmarkStart w:id="9" w:name="_MON_1552304301"/>
-          <w:bookmarkEnd w:id="9"/>
+              <w:t xml:space="preserve"> </w:t>
+            </w:r>
+          </w:p>
+          <w:p>
+            <w:pPr>
+              <w:rPr>
+                <w:sz w:val="20"/>
+                <w:szCs w:val="20"/>
+              </w:rPr>
+            </w:pPr>
+          </w:p>
+          <w:bookmarkStart w:id="8" w:name="_MON_1552304301"/>
+          <w:bookmarkEnd w:id="8"/>
           <w:p>
             <w:pPr>
               <w:rPr>
@@ -2517,9 +2538,9 @@
               </w:rPr>
               <w:object w:dxaOrig="1530" w:dyaOrig="1002" w14:anchorId="05676B46">
                 <v:shape id="_x0000_i1026" type="#_x0000_t75" style="width:76.5pt;height:50.25pt" o:ole="">
-                  <v:imagedata r:id="rId19" o:title=""/>
+                  <v:imagedata r:id="rId21" o:title=""/>
                 </v:shape>
-                <o:OLEObject Type="Embed" ProgID="Word.Document.12" ShapeID="_x0000_i1026" DrawAspect="Icon" ObjectID="_1553953692" r:id="rId20">
+                <o:OLEObject Type="Embed" ProgID="Word.Document.12" ShapeID="_x0000_i1026" DrawAspect="Icon" ObjectID="_1554104440" r:id="rId22">
                   <o:FieldCodes>\s</o:FieldCodes>
                 </o:OLEObject>
               </w:object>
@@ -2750,8 +2771,6 @@
               <w:t>Option #2 – enter a CA Ticket</w:t>
             </w:r>
           </w:p>
-          <w:bookmarkStart w:id="10" w:name="_MON_1551011404"/>
-          <w:bookmarkEnd w:id="10"/>
           <w:p>
             <w:pPr>
               <w:autoSpaceDE w:val="0"/>
@@ -2759,6 +2778,78 @@
               <w:adjustRightInd w:val="0"/>
               <w:jc w:val="center"/>
               <w:rPr>
+                <w:rFonts w:ascii="Times New Roman" w:eastAsia="Times New Roman" w:hAnsi="Times New Roman" w:cs="Times New Roman"/>
+                <w:sz w:val="20"/>
+                <w:szCs w:val="20"/>
+              </w:rPr>
+            </w:pPr>
+          </w:p>
+          <w:p>
+            <w:pPr>
+              <w:autoSpaceDE w:val="0"/>
+              <w:autoSpaceDN w:val="0"/>
+              <w:adjustRightInd w:val="0"/>
+              <w:jc w:val="center"/>
+              <w:rPr>
+                <w:rFonts w:ascii="Times New Roman" w:eastAsia="Times New Roman" w:hAnsi="Times New Roman" w:cs="Times New Roman"/>
+                <w:sz w:val="20"/>
+                <w:szCs w:val="20"/>
+              </w:rPr>
+            </w:pPr>
+          </w:p>
+          <w:p>
+            <w:pPr>
+              <w:autoSpaceDE w:val="0"/>
+              <w:autoSpaceDN w:val="0"/>
+              <w:adjustRightInd w:val="0"/>
+              <w:jc w:val="center"/>
+              <w:rPr>
+                <w:rFonts w:ascii="Times New Roman" w:eastAsia="Times New Roman" w:hAnsi="Times New Roman" w:cs="Times New Roman"/>
+                <w:sz w:val="20"/>
+                <w:szCs w:val="20"/>
+              </w:rPr>
+            </w:pPr>
+            <w:hyperlink r:id="rId23" w:history="1">
+              <w:r>
+                <w:rPr>
+                  <w:rStyle w:val="Hyperlink"/>
+                  <w:rFonts w:ascii="Times New Roman" w:eastAsia="Times New Roman" w:hAnsi="Times New Roman" w:cs="Times New Roman"/>
+                  <w:sz w:val="20"/>
+                  <w:szCs w:val="20"/>
+                </w:rPr>
+                <w:t xml:space="preserve">Suggested Patch 627 </w:t>
+              </w:r>
+              <w:proofErr w:type="spellStart"/>
+              <w:r>
+                <w:rPr>
+                  <w:rStyle w:val="Hyperlink"/>
+                  <w:rFonts w:ascii="Times New Roman" w:eastAsia="Times New Roman" w:hAnsi="Times New Roman" w:cs="Times New Roman"/>
+                  <w:sz w:val="20"/>
+                  <w:szCs w:val="20"/>
+                </w:rPr>
+                <w:t>Fileman</w:t>
+              </w:r>
+              <w:proofErr w:type="spellEnd"/>
+              <w:r>
+                <w:rPr>
+                  <w:rStyle w:val="Hyperlink"/>
+                  <w:rFonts w:ascii="Times New Roman" w:eastAsia="Times New Roman" w:hAnsi="Times New Roman" w:cs="Times New Roman"/>
+                  <w:sz w:val="20"/>
+                  <w:szCs w:val="20"/>
+                </w:rPr>
+                <w:t xml:space="preserve"> Report</w:t>
+              </w:r>
+            </w:hyperlink>
+          </w:p>
+          <w:bookmarkStart w:id="9" w:name="_MON_1551011404"/>
+          <w:bookmarkEnd w:id="9"/>
+          <w:p>
+            <w:pPr>
+              <w:autoSpaceDE w:val="0"/>
+              <w:autoSpaceDN w:val="0"/>
+              <w:adjustRightInd w:val="0"/>
+              <w:jc w:val="center"/>
+              <w:rPr>
                 <w:sz w:val="20"/>
                 <w:szCs w:val="20"/>
               </w:rPr>
@@ -2771,9 +2862,9 @@
               </w:rPr>
               <w:object w:dxaOrig="1530" w:dyaOrig="1002" w14:anchorId="0EDBB1F4">
                 <v:shape id="_x0000_i1027" type="#_x0000_t75" style="width:76.5pt;height:50.25pt" o:ole="">
-                  <v:imagedata r:id="rId21" o:title=""/>
+                  <v:imagedata r:id="rId24" o:title=""/>
                 </v:shape>
-                <o:OLEObject Type="Embed" ProgID="Word.Document.12" ShapeID="_x0000_i1027" DrawAspect="Icon" ObjectID="_1553953693" r:id="rId22">
+                <o:OLEObject Type="Embed" ProgID="Word.Document.12" ShapeID="_x0000_i1027" DrawAspect="Icon" ObjectID="_1554104441" r:id="rId25">
                   <o:FieldCodes>\s</o:FieldCodes>
                 </o:OLEObject>
               </w:object>
@@ -2816,7 +2907,15 @@
                 <w:sz w:val="20"/>
                 <w:szCs w:val="20"/>
               </w:rPr>
-              <w:t xml:space="preserve"> by the site to determine if they need to clean up their data.  At one site, the number of data issues caused the list to use up the entire </w:t>
+              <w:t xml:space="preserve"> by the site to determine if they need to clean up their data.  At one site, the number of data issues caused the list to use </w:t>
+            </w:r>
+            <w:r>
+              <w:rPr>
+                <w:sz w:val="20"/>
+                <w:szCs w:val="20"/>
+              </w:rPr>
+              <w:lastRenderedPageBreak/>
+              <w:t xml:space="preserve">up the entire </w:t>
             </w:r>
             <w:proofErr w:type="gramStart"/>
             <w:r>
@@ -2887,15 +2986,7 @@
                 <w:sz w:val="20"/>
                 <w:szCs w:val="20"/>
               </w:rPr>
-              <w:t xml:space="preserve"> and the patch reinstalled </w:t>
-            </w:r>
-            <w:r>
-              <w:rPr>
-                <w:sz w:val="20"/>
-                <w:szCs w:val="20"/>
-              </w:rPr>
-              <w:lastRenderedPageBreak/>
-              <w:t>to see if that solves the problem.   </w:t>
+              <w:t xml:space="preserve"> and the patch reinstalled to see if that solves the problem.   </w:t>
             </w:r>
           </w:p>
           <w:p>
@@ -3038,26 +3129,36 @@
                 <w:szCs w:val="20"/>
               </w:rPr>
             </w:pPr>
+            <w:hyperlink r:id="rId26" w:history="1">
+              <w:r>
+                <w:rPr>
+                  <w:rStyle w:val="Hyperlink"/>
+                  <w:b/>
+                  <w:sz w:val="20"/>
+                  <w:szCs w:val="20"/>
+                </w:rPr>
+                <w:t>SD*5.3*628</w:t>
+              </w:r>
+            </w:hyperlink>
             <w:r>
               <w:rPr>
                 <w:b/>
                 <w:sz w:val="20"/>
                 <w:szCs w:val="20"/>
               </w:rPr>
-              <w:lastRenderedPageBreak/>
-              <w:t xml:space="preserve">SD*5.3*628 </w:t>
-            </w:r>
-          </w:p>
-          <w:p>
-            <w:pPr>
-              <w:rPr>
-                <w:sz w:val="20"/>
-                <w:szCs w:val="20"/>
-              </w:rPr>
-            </w:pPr>
-          </w:p>
-          <w:bookmarkStart w:id="11" w:name="_MON_1552304342"/>
-          <w:bookmarkEnd w:id="11"/>
+              <w:t xml:space="preserve"> </w:t>
+            </w:r>
+          </w:p>
+          <w:p>
+            <w:pPr>
+              <w:rPr>
+                <w:sz w:val="20"/>
+                <w:szCs w:val="20"/>
+              </w:rPr>
+            </w:pPr>
+          </w:p>
+          <w:bookmarkStart w:id="10" w:name="_MON_1552304342"/>
+          <w:bookmarkEnd w:id="10"/>
           <w:p>
             <w:pPr>
               <w:rPr>
@@ -3072,10 +3173,10 @@
                 <w:szCs w:val="20"/>
               </w:rPr>
               <w:object w:dxaOrig="1530" w:dyaOrig="1002" w14:anchorId="53103061">
-                <v:shape id="_x0000_i1029" type="#_x0000_t75" style="width:76.5pt;height:50.25pt" o:ole="">
-                  <v:imagedata r:id="rId23" o:title=""/>
+                <v:shape id="_x0000_i1028" type="#_x0000_t75" style="width:76.5pt;height:50.25pt" o:ole="">
+                  <v:imagedata r:id="rId27" o:title=""/>
                 </v:shape>
-                <o:OLEObject Type="Embed" ProgID="Word.Document.12" ShapeID="_x0000_i1029" DrawAspect="Icon" ObjectID="_1553953694" r:id="rId24">
+                <o:OLEObject Type="Embed" ProgID="Word.Document.12" ShapeID="_x0000_i1028" DrawAspect="Icon" ObjectID="_1554104442" r:id="rId28">
                   <o:FieldCodes>\s</o:FieldCodes>
                 </o:OLEObject>
               </w:object>
@@ -3416,25 +3517,36 @@
                 <w:szCs w:val="20"/>
               </w:rPr>
             </w:pPr>
+            <w:hyperlink r:id="rId29" w:history="1">
+              <w:r>
+                <w:rPr>
+                  <w:rStyle w:val="Hyperlink"/>
+                  <w:b/>
+                  <w:sz w:val="20"/>
+                  <w:szCs w:val="20"/>
+                </w:rPr>
+                <w:t>SD*5.3*643</w:t>
+              </w:r>
+            </w:hyperlink>
             <w:r>
               <w:rPr>
                 <w:b/>
                 <w:sz w:val="20"/>
                 <w:szCs w:val="20"/>
               </w:rPr>
-              <w:t xml:space="preserve">SD*5.3*643 </w:t>
-            </w:r>
-          </w:p>
-          <w:p>
-            <w:pPr>
-              <w:rPr>
-                <w:sz w:val="20"/>
-                <w:szCs w:val="20"/>
-              </w:rPr>
-            </w:pPr>
-          </w:p>
-          <w:bookmarkStart w:id="12" w:name="_MON_1552304365"/>
-          <w:bookmarkEnd w:id="12"/>
+              <w:t xml:space="preserve"> </w:t>
+            </w:r>
+          </w:p>
+          <w:p>
+            <w:pPr>
+              <w:rPr>
+                <w:sz w:val="20"/>
+                <w:szCs w:val="20"/>
+              </w:rPr>
+            </w:pPr>
+          </w:p>
+          <w:bookmarkStart w:id="11" w:name="_MON_1552304365"/>
+          <w:bookmarkEnd w:id="11"/>
           <w:p>
             <w:pPr>
               <w:rPr>
@@ -3449,10 +3561,10 @@
                 <w:szCs w:val="20"/>
               </w:rPr>
               <w:object w:dxaOrig="1530" w:dyaOrig="1002" w14:anchorId="2F1CE942">
-                <v:shape id="_x0000_i1030" type="#_x0000_t75" style="width:76.5pt;height:50.25pt" o:ole="">
-                  <v:imagedata r:id="rId25" o:title=""/>
+                <v:shape id="_x0000_i1029" type="#_x0000_t75" style="width:76.5pt;height:50.25pt" o:ole="">
+                  <v:imagedata r:id="rId30" o:title=""/>
                 </v:shape>
-                <o:OLEObject Type="Embed" ProgID="Word.Document.12" ShapeID="_x0000_i1030" DrawAspect="Icon" ObjectID="_1553953695" r:id="rId26">
+                <o:OLEObject Type="Embed" ProgID="Word.Document.12" ShapeID="_x0000_i1029" DrawAspect="Icon" ObjectID="_1554104443" r:id="rId31">
                   <o:FieldCodes>\s</o:FieldCodes>
                 </o:OLEObject>
               </w:object>
@@ -3601,6 +3713,51 @@
               <w:t>.</w:t>
             </w:r>
           </w:p>
+          <w:p>
+            <w:pPr>
+              <w:rPr>
+                <w:sz w:val="20"/>
+                <w:szCs w:val="20"/>
+              </w:rPr>
+            </w:pPr>
+          </w:p>
+          <w:p>
+            <w:pPr>
+              <w:rPr>
+                <w:sz w:val="20"/>
+                <w:szCs w:val="20"/>
+              </w:rPr>
+            </w:pPr>
+            <w:hyperlink r:id="rId32" w:history="1">
+              <w:r>
+                <w:rPr>
+                  <w:rStyle w:val="Hyperlink"/>
+                  <w:sz w:val="20"/>
+                  <w:szCs w:val="20"/>
+                </w:rPr>
+                <w:t xml:space="preserve">Patch SD*643 </w:t>
+              </w:r>
+              <w:proofErr w:type="spellStart"/>
+              <w:r>
+                <w:rPr>
+                  <w:rStyle w:val="Hyperlink"/>
+                  <w:sz w:val="20"/>
+                  <w:szCs w:val="20"/>
+                </w:rPr>
+                <w:t>Clarifaction</w:t>
+              </w:r>
+              <w:proofErr w:type="spellEnd"/>
+            </w:hyperlink>
+            <w:bookmarkStart w:id="12" w:name="_GoBack"/>
+            <w:bookmarkEnd w:id="12"/>
+            <w:r>
+              <w:rPr>
+                <w:sz w:val="20"/>
+                <w:szCs w:val="20"/>
+              </w:rPr>
+              <w:t xml:space="preserve"> </w:t>
+            </w:r>
+          </w:p>
           <w:bookmarkStart w:id="13" w:name="_MON_1551076749"/>
           <w:bookmarkEnd w:id="13"/>
           <w:p>
@@ -3617,10 +3774,10 @@
                 <w:szCs w:val="20"/>
               </w:rPr>
               <w:object w:dxaOrig="1551" w:dyaOrig="1004" w14:anchorId="73C3CB9B">
-                <v:shape id="_x0000_i1031" type="#_x0000_t75" style="width:77.25pt;height:50.25pt" o:ole="">
-                  <v:imagedata r:id="rId27" o:title=""/>
+                <v:shape id="_x0000_i1030" type="#_x0000_t75" style="width:77.25pt;height:50.25pt" o:ole="">
+                  <v:imagedata r:id="rId33" o:title=""/>
                 </v:shape>
-                <o:OLEObject Type="Embed" ProgID="Word.Document.12" ShapeID="_x0000_i1031" DrawAspect="Icon" ObjectID="_1553953696" r:id="rId28">
+                <o:OLEObject Type="Embed" ProgID="Word.Document.12" ShapeID="_x0000_i1030" DrawAspect="Icon" ObjectID="_1554104444" r:id="rId34">
                   <o:FieldCodes>\s</o:FieldCodes>
                 </o:OLEObject>
               </w:object>
@@ -3663,6 +3820,7 @@
               </w:rPr>
             </w:pPr>
             <w:r>
+              <w:lastRenderedPageBreak/>
               <w:t>Install time should be 5 minutes or less.</w:t>
             </w:r>
           </w:p>
@@ -3739,7 +3897,6 @@
                 <w:sz w:val="20"/>
                 <w:szCs w:val="20"/>
               </w:rPr>
-              <w:lastRenderedPageBreak/>
               <w:t xml:space="preserve">   </w:t>
             </w:r>
             <w:proofErr w:type="gramStart"/>
@@ -3808,14 +3965,24 @@
                 <w:szCs w:val="20"/>
               </w:rPr>
             </w:pPr>
+            <w:hyperlink r:id="rId35" w:history="1">
+              <w:r>
+                <w:rPr>
+                  <w:rStyle w:val="Hyperlink"/>
+                  <w:b/>
+                  <w:sz w:val="20"/>
+                  <w:szCs w:val="20"/>
+                </w:rPr>
+                <w:t>SD*5.3*642</w:t>
+              </w:r>
+            </w:hyperlink>
             <w:r>
               <w:rPr>
                 <w:b/>
                 <w:sz w:val="20"/>
                 <w:szCs w:val="20"/>
               </w:rPr>
-              <w:lastRenderedPageBreak/>
-              <w:t xml:space="preserve">SD*5.3*642 </w:t>
+              <w:t xml:space="preserve"> </w:t>
             </w:r>
           </w:p>
           <w:p>
@@ -3842,10 +4009,10 @@
                 <w:szCs w:val="20"/>
               </w:rPr>
               <w:object w:dxaOrig="1530" w:dyaOrig="1002" w14:anchorId="7CA27B36">
-                <v:shape id="_x0000_i1033" type="#_x0000_t75" style="width:76.5pt;height:50.25pt" o:ole="">
-                  <v:imagedata r:id="rId29" o:title=""/>
+                <v:shape id="_x0000_i1031" type="#_x0000_t75" style="width:76.5pt;height:50.25pt" o:ole="">
+                  <v:imagedata r:id="rId36" o:title=""/>
                 </v:shape>
-                <o:OLEObject Type="Embed" ProgID="Word.Document.12" ShapeID="_x0000_i1033" DrawAspect="Icon" ObjectID="_1553953697" r:id="rId30">
+                <o:OLEObject Type="Embed" ProgID="Word.Document.12" ShapeID="_x0000_i1031" DrawAspect="Icon" ObjectID="_1554104445" r:id="rId37">
                   <o:FieldCodes>\s</o:FieldCodes>
                 </o:OLEObject>
               </w:object>
@@ -3955,14 +4122,17 @@
                 <w:szCs w:val="20"/>
               </w:rPr>
             </w:pPr>
-            <w:r>
-              <w:rPr>
-                <w:b/>
-                <w:sz w:val="20"/>
-                <w:szCs w:val="20"/>
-              </w:rPr>
-              <w:t>SD*5.3*645</w:t>
-            </w:r>
+            <w:hyperlink r:id="rId38" w:history="1">
+              <w:r>
+                <w:rPr>
+                  <w:rStyle w:val="Hyperlink"/>
+                  <w:b/>
+                  <w:sz w:val="20"/>
+                  <w:szCs w:val="20"/>
+                </w:rPr>
+                <w:t>SD*5.3*645</w:t>
+              </w:r>
+            </w:hyperlink>
           </w:p>
           <w:p>
             <w:pPr>
@@ -3988,10 +4158,10 @@
                 <w:szCs w:val="20"/>
               </w:rPr>
               <w:object w:dxaOrig="1530" w:dyaOrig="1002" w14:anchorId="005DB704">
-                <v:shape id="_x0000_i1034" type="#_x0000_t75" style="width:76.5pt;height:50.25pt" o:ole="">
-                  <v:imagedata r:id="rId31" o:title=""/>
+                <v:shape id="_x0000_i1032" type="#_x0000_t75" style="width:76.5pt;height:50.25pt" o:ole="">
+                  <v:imagedata r:id="rId39" o:title=""/>
                 </v:shape>
-                <o:OLEObject Type="Embed" ProgID="Word.Document.12" ShapeID="_x0000_i1034" DrawAspect="Icon" ObjectID="_1553953698" r:id="rId32">
+                <o:OLEObject Type="Embed" ProgID="Word.Document.12" ShapeID="_x0000_i1032" DrawAspect="Icon" ObjectID="_1554104446" r:id="rId40">
                   <o:FieldCodes>\s</o:FieldCodes>
                 </o:OLEObject>
               </w:object>
@@ -4091,14 +4261,17 @@
                 <w:szCs w:val="20"/>
               </w:rPr>
             </w:pPr>
-            <w:r>
-              <w:rPr>
-                <w:b/>
-                <w:sz w:val="20"/>
-                <w:szCs w:val="20"/>
-              </w:rPr>
-              <w:t>GMRC*3.0*86</w:t>
-            </w:r>
+            <w:hyperlink r:id="rId41" w:history="1">
+              <w:r>
+                <w:rPr>
+                  <w:rStyle w:val="Hyperlink"/>
+                  <w:b/>
+                  <w:sz w:val="20"/>
+                  <w:szCs w:val="20"/>
+                </w:rPr>
+                <w:t>GMRC*3.0*86</w:t>
+              </w:r>
+            </w:hyperlink>
           </w:p>
           <w:p>
             <w:pPr>
@@ -4124,10 +4297,10 @@
                 <w:szCs w:val="20"/>
               </w:rPr>
               <w:object w:dxaOrig="1530" w:dyaOrig="1002" w14:anchorId="2642CA54">
-                <v:shape id="_x0000_i1035" type="#_x0000_t75" style="width:76.5pt;height:50.25pt" o:ole="">
-                  <v:imagedata r:id="rId33" o:title=""/>
+                <v:shape id="_x0000_i1033" type="#_x0000_t75" style="width:76.5pt;height:50.25pt" o:ole="">
+                  <v:imagedata r:id="rId42" o:title=""/>
                 </v:shape>
-                <o:OLEObject Type="Embed" ProgID="Word.Document.12" ShapeID="_x0000_i1035" DrawAspect="Icon" ObjectID="_1553953699" r:id="rId34">
+                <o:OLEObject Type="Embed" ProgID="Word.Document.12" ShapeID="_x0000_i1033" DrawAspect="Icon" ObjectID="_1554104447" r:id="rId43">
                   <o:FieldCodes>\s</o:FieldCodes>
                 </o:OLEObject>
               </w:object>
@@ -4304,14 +4477,17 @@
                 <w:szCs w:val="20"/>
               </w:rPr>
             </w:pPr>
-            <w:r>
-              <w:rPr>
-                <w:b/>
-                <w:sz w:val="20"/>
-                <w:szCs w:val="20"/>
-              </w:rPr>
-              <w:t>SD*5.3*651</w:t>
-            </w:r>
+            <w:hyperlink r:id="rId44" w:history="1">
+              <w:r>
+                <w:rPr>
+                  <w:rStyle w:val="Hyperlink"/>
+                  <w:b/>
+                  <w:sz w:val="20"/>
+                  <w:szCs w:val="20"/>
+                </w:rPr>
+                <w:t>SD*5.3*651</w:t>
+              </w:r>
+            </w:hyperlink>
           </w:p>
           <w:p>
             <w:pPr>
@@ -4337,10 +4513,10 @@
                 <w:szCs w:val="20"/>
               </w:rPr>
               <w:object w:dxaOrig="1530" w:dyaOrig="1002" w14:anchorId="6B58C2FE">
-                <v:shape id="_x0000_i1036" type="#_x0000_t75" style="width:76.5pt;height:50.25pt" o:ole="">
-                  <v:imagedata r:id="rId35" o:title=""/>
+                <v:shape id="_x0000_i1034" type="#_x0000_t75" style="width:76.5pt;height:50.25pt" o:ole="">
+                  <v:imagedata r:id="rId45" o:title=""/>
                 </v:shape>
-                <o:OLEObject Type="Embed" ProgID="Word.Document.12" ShapeID="_x0000_i1036" DrawAspect="Icon" ObjectID="_1553953700" r:id="rId36">
+                <o:OLEObject Type="Embed" ProgID="Word.Document.12" ShapeID="_x0000_i1034" DrawAspect="Icon" ObjectID="_1554104448" r:id="rId46">
                   <o:FieldCodes>\s</o:FieldCodes>
                 </o:OLEObject>
               </w:object>
@@ -4439,14 +4615,17 @@
                 <w:szCs w:val="20"/>
               </w:rPr>
             </w:pPr>
-            <w:r>
-              <w:rPr>
-                <w:b/>
-                <w:sz w:val="20"/>
-                <w:szCs w:val="20"/>
-              </w:rPr>
-              <w:t>SD*5.3*658</w:t>
-            </w:r>
+            <w:hyperlink r:id="rId47" w:history="1">
+              <w:r>
+                <w:rPr>
+                  <w:rStyle w:val="Hyperlink"/>
+                  <w:b/>
+                  <w:sz w:val="20"/>
+                  <w:szCs w:val="20"/>
+                </w:rPr>
+                <w:t>SD*5.3*658</w:t>
+              </w:r>
+            </w:hyperlink>
           </w:p>
           <w:p>
             <w:pPr>
@@ -4472,10 +4651,10 @@
                 <w:szCs w:val="20"/>
               </w:rPr>
               <w:object w:dxaOrig="1530" w:dyaOrig="1002" w14:anchorId="473D87A1">
-                <v:shape id="_x0000_i1037" type="#_x0000_t75" style="width:76.5pt;height:50.25pt" o:ole="">
-                  <v:imagedata r:id="rId37" o:title=""/>
+                <v:shape id="_x0000_i1035" type="#_x0000_t75" style="width:76.5pt;height:50.25pt" o:ole="">
+                  <v:imagedata r:id="rId48" o:title=""/>
                 </v:shape>
-                <o:OLEObject Type="Embed" ProgID="Word.Document.12" ShapeID="_x0000_i1037" DrawAspect="Icon" ObjectID="_1553953701" r:id="rId38">
+                <o:OLEObject Type="Embed" ProgID="Word.Document.12" ShapeID="_x0000_i1035" DrawAspect="Icon" ObjectID="_1554104449" r:id="rId49">
                   <o:FieldCodes>\s</o:FieldCodes>
                 </o:OLEObject>
               </w:object>
@@ -4498,7 +4677,16 @@
                 <w:sz w:val="20"/>
                 <w:szCs w:val="20"/>
               </w:rPr>
-              <w:t>This patch contains 10 Enhancements and 35 bug fixes</w:t>
+              <w:lastRenderedPageBreak/>
+              <w:t xml:space="preserve">This patch </w:t>
+            </w:r>
+            <w:r>
+              <w:rPr>
+                <w:sz w:val="20"/>
+                <w:szCs w:val="20"/>
+              </w:rPr>
+              <w:lastRenderedPageBreak/>
+              <w:t>contains 10 Enhancements and 35 bug fixes</w:t>
             </w:r>
           </w:p>
         </w:tc>
@@ -4519,6 +4707,7 @@
                 <w:sz w:val="20"/>
                 <w:szCs w:val="20"/>
               </w:rPr>
+              <w:lastRenderedPageBreak/>
               <w:t>May 5, 2017</w:t>
             </w:r>
           </w:p>
@@ -4555,6 +4744,7 @@
               <w:ind w:left="1440" w:hanging="360"/>
             </w:pPr>
             <w:r>
+              <w:lastRenderedPageBreak/>
               <w:t>a.</w:t>
             </w:r>
             <w:r>
@@ -4610,11 +4800,7 @@
             </w:r>
             <w:proofErr w:type="gramEnd"/>
             <w:r>
-              <w:t xml:space="preserve"> part of the Post Install can take up to 10 hours or more at a large site, based on experience with the Production installs </w:t>
-            </w:r>
-            <w:r>
-              <w:lastRenderedPageBreak/>
-              <w:t>during IOC.</w:t>
+              <w:t xml:space="preserve"> part of the Post Install can take up to 10 hours or more at a large site, based on experience with the Production installs during IOC.</w:t>
             </w:r>
           </w:p>
           <w:p>
@@ -4696,15 +4882,17 @@
                 <w:szCs w:val="20"/>
               </w:rPr>
             </w:pPr>
-            <w:r>
-              <w:rPr>
-                <w:b/>
-                <w:sz w:val="20"/>
-                <w:szCs w:val="20"/>
-              </w:rPr>
-              <w:lastRenderedPageBreak/>
-              <w:t>MBBA*1*4</w:t>
-            </w:r>
+            <w:hyperlink r:id="rId50" w:history="1">
+              <w:r>
+                <w:rPr>
+                  <w:rStyle w:val="Hyperlink"/>
+                  <w:b/>
+                  <w:sz w:val="20"/>
+                  <w:szCs w:val="20"/>
+                </w:rPr>
+                <w:t>MBBA*1*4</w:t>
+              </w:r>
+            </w:hyperlink>
           </w:p>
           <w:bookmarkStart w:id="19" w:name="_MON_1553401657"/>
           <w:bookmarkEnd w:id="19"/>
@@ -4724,10 +4912,10 @@
                 <w:szCs w:val="20"/>
               </w:rPr>
               <w:object w:dxaOrig="1530" w:dyaOrig="1002" w14:anchorId="1E8900FC">
-                <v:shape id="_x0000_i1038" type="#_x0000_t75" style="width:76.5pt;height:50.25pt" o:ole="">
-                  <v:imagedata r:id="rId39" o:title=""/>
+                <v:shape id="_x0000_i1036" type="#_x0000_t75" style="width:76.5pt;height:50.25pt" o:ole="">
+                  <v:imagedata r:id="rId51" o:title=""/>
                 </v:shape>
-                <o:OLEObject Type="Embed" ProgID="Word.Document.12" ShapeID="_x0000_i1038" DrawAspect="Icon" ObjectID="_1553953702" r:id="rId40">
+                <o:OLEObject Type="Embed" ProgID="Word.Document.12" ShapeID="_x0000_i1036" DrawAspect="Icon" ObjectID="_1554104450" r:id="rId52">
                   <o:FieldCodes>\s</o:FieldCodes>
                 </o:OLEObject>
               </w:object>
@@ -4821,7 +5009,7 @@
     <w:p>
       <w:pPr>
         <w:sectPr>
-          <w:footerReference w:type="default" r:id="rId41"/>
+          <w:footerReference w:type="default" r:id="rId53"/>
           <w:pgSz w:w="15840" w:h="12240" w:orient="landscape" w:code="1"/>
           <w:pgMar w:top="1440" w:right="1440" w:bottom="1440" w:left="1440" w:header="720" w:footer="432" w:gutter="0"/>
           <w:pgNumType w:start="2"/>
@@ -4927,7 +5115,7 @@
         </w:rPr>
         <w:t xml:space="preserve"> </w:t>
       </w:r>
-      <w:hyperlink r:id="rId42" w:history="1">
+      <w:hyperlink r:id="rId54" w:history="1">
         <w:r>
           <w:rPr>
             <w:rStyle w:val="Hyperlink"/>
@@ -4970,7 +5158,7 @@
         </w:rPr>
         <w:t xml:space="preserve"> </w:t>
       </w:r>
-      <w:hyperlink r:id="rId43" w:history="1">
+      <w:hyperlink r:id="rId55" w:history="1">
         <w:r>
           <w:rPr>
             <w:rStyle w:val="Hyperlink"/>
@@ -5458,7 +5646,7 @@
                     <pic:cNvPicPr/>
                   </pic:nvPicPr>
                   <pic:blipFill>
-                    <a:blip r:embed="rId44"/>
+                    <a:blip r:embed="rId56"/>
                     <a:stretch>
                       <a:fillRect/>
                     </a:stretch>
@@ -5599,7 +5787,7 @@
       </w:r>
     </w:p>
     <w:sectPr>
-      <w:footerReference w:type="default" r:id="rId45"/>
+      <w:footerReference w:type="default" r:id="rId57"/>
       <w:pgSz w:w="12240" w:h="15840" w:code="1"/>
       <w:pgMar w:top="1440" w:right="1440" w:bottom="1440" w:left="1440" w:header="720" w:footer="432" w:gutter="0"/>
       <w:pgNumType w:start="6"/>
@@ -5937,7 +6125,7 @@
           <w:rPr>
             <w:noProof/>
           </w:rPr>
-          <w:t>5</w:t>
+          <w:t>2</w:t>
         </w:r>
         <w:r>
           <w:rPr>
@@ -13019,12 +13207,9 @@
 </file>
 
 <file path=customXml/item1.xml><?xml version="1.0" encoding="utf-8"?>
-<?mso-contentType ?>
-<FormTemplates xmlns="http://schemas.microsoft.com/sharepoint/v3/contenttype/forms">
-  <Display>DocumentLibraryForm</Display>
-  <Edit>DocumentLibraryForm</Edit>
-  <New>DocumentLibraryForm</New>
-</FormTemplates>
+<p:properties xmlns:p="http://schemas.microsoft.com/office/2006/metadata/properties" xmlns:xsi="http://www.w3.org/2001/XMLSchema-instance" xmlns:pc="http://schemas.microsoft.com/office/infopath/2007/PartnerControls">
+  <documentManagement/>
+</p:properties>
 </file>
 
 <file path=customXml/item2.xml><?xml version="1.0" encoding="utf-8"?>
@@ -13142,9 +13327,12 @@
 </file>
 
 <file path=customXml/item3.xml><?xml version="1.0" encoding="utf-8"?>
-<p:properties xmlns:p="http://schemas.microsoft.com/office/2006/metadata/properties" xmlns:xsi="http://www.w3.org/2001/XMLSchema-instance" xmlns:pc="http://schemas.microsoft.com/office/infopath/2007/PartnerControls">
-  <documentManagement/>
-</p:properties>
+<?mso-contentType ?>
+<FormTemplates xmlns="http://schemas.microsoft.com/sharepoint/v3/contenttype/forms">
+  <Display>DocumentLibraryForm</Display>
+  <Edit>DocumentLibraryForm</Edit>
+  <New>DocumentLibraryForm</New>
+</FormTemplates>
 </file>
 
 <file path=customXml/item4.xml><?xml version="1.0" encoding="utf-8"?>
@@ -13152,9 +13340,10 @@
 </file>
 
 <file path=customXml/itemProps1.xml><?xml version="1.0" encoding="utf-8"?>
-<ds:datastoreItem xmlns:ds="http://schemas.openxmlformats.org/officeDocument/2006/customXml" ds:itemID="{23F036D2-19BA-4C99-9773-D72645E43E75}">
+<ds:datastoreItem xmlns:ds="http://schemas.openxmlformats.org/officeDocument/2006/customXml" ds:itemID="{94C47194-3FC1-4C2F-A5A3-635D9B02AAF3}">
   <ds:schemaRefs>
-    <ds:schemaRef ds:uri="http://schemas.microsoft.com/sharepoint/v3/contenttype/forms"/>
+    <ds:schemaRef ds:uri="http://schemas.microsoft.com/office/2006/metadata/properties"/>
+    <ds:schemaRef ds:uri="http://schemas.microsoft.com/office/infopath/2007/PartnerControls"/>
   </ds:schemaRefs>
 </ds:datastoreItem>
 </file>
@@ -13176,16 +13365,15 @@
 </file>
 
 <file path=customXml/itemProps3.xml><?xml version="1.0" encoding="utf-8"?>
-<ds:datastoreItem xmlns:ds="http://schemas.openxmlformats.org/officeDocument/2006/customXml" ds:itemID="{94C47194-3FC1-4C2F-A5A3-635D9B02AAF3}">
+<ds:datastoreItem xmlns:ds="http://schemas.openxmlformats.org/officeDocument/2006/customXml" ds:itemID="{23F036D2-19BA-4C99-9773-D72645E43E75}">
   <ds:schemaRefs>
-    <ds:schemaRef ds:uri="http://schemas.microsoft.com/office/2006/metadata/properties"/>
-    <ds:schemaRef ds:uri="http://schemas.microsoft.com/office/infopath/2007/PartnerControls"/>
+    <ds:schemaRef ds:uri="http://schemas.microsoft.com/sharepoint/v3/contenttype/forms"/>
   </ds:schemaRefs>
 </ds:datastoreItem>
 </file>
 
 <file path=customXml/itemProps4.xml><?xml version="1.0" encoding="utf-8"?>
-<ds:datastoreItem xmlns:ds="http://schemas.openxmlformats.org/officeDocument/2006/customXml" ds:itemID="{93092CC4-8D9F-493A-9E60-5A8B0F68CCE9}">
+<ds:datastoreItem xmlns:ds="http://schemas.openxmlformats.org/officeDocument/2006/customXml" ds:itemID="{82F43A1D-F584-4747-A527-5BCB7479A97C}">
   <ds:schemaRefs>
     <ds:schemaRef ds:uri="http://schemas.openxmlformats.org/officeDocument/2006/bibliography"/>
   </ds:schemaRefs>

</xml_diff>